<commit_message>
Add custom validator update docs
</commit_message>
<xml_diff>
--- a/docs/Report.docx
+++ b/docs/Report.docx
@@ -76,7 +76,7 @@
           <w:b/>
         </w:rPr>
       </w:pPr>
-      <w:bookmarkStart w:id="0" w:name="_Toc516617450"/>
+      <w:bookmarkStart w:id="0" w:name="_Toc516636248"/>
       <w:r>
         <w:rPr>
           <w:b/>
@@ -129,14 +129,18 @@
       <w:pPr>
         <w:pStyle w:val="TOCHeading"/>
       </w:pPr>
-      <w:bookmarkStart w:id="1" w:name="_GoBack"/>
-      <w:bookmarkEnd w:id="1"/>
       <w:r>
         <w:br w:type="page"/>
       </w:r>
     </w:p>
     <w:sdt>
       <w:sdtPr>
+        <w:rPr>
+          <w:rFonts w:asciiTheme="minorHAnsi" w:eastAsiaTheme="minorHAnsi" w:hAnsiTheme="minorHAnsi" w:cstheme="minorBidi"/>
+          <w:color w:val="auto"/>
+          <w:sz w:val="24"/>
+          <w:szCs w:val="22"/>
+        </w:rPr>
         <w:id w:val="814452899"/>
         <w:docPartObj>
           <w:docPartGallery w:val="Table of Contents"/>
@@ -145,13 +149,9 @@
       </w:sdtPr>
       <w:sdtEndPr>
         <w:rPr>
-          <w:rFonts w:asciiTheme="minorHAnsi" w:eastAsiaTheme="minorHAnsi" w:hAnsiTheme="minorHAnsi" w:cstheme="minorBidi"/>
           <w:b/>
           <w:bCs/>
           <w:noProof/>
-          <w:color w:val="auto"/>
-          <w:sz w:val="24"/>
-          <w:szCs w:val="22"/>
         </w:rPr>
       </w:sdtEndPr>
       <w:sdtContent>
@@ -184,7 +184,7 @@
           <w:r>
             <w:fldChar w:fldCharType="separate"/>
           </w:r>
-          <w:hyperlink w:anchor="_Toc516617450" w:history="1">
+          <w:hyperlink w:anchor="_Toc516636248" w:history="1">
             <w:r>
               <w:rPr>
                 <w:rStyle w:val="Hyperlink"/>
@@ -212,7 +212,7 @@
                 <w:noProof/>
                 <w:webHidden/>
               </w:rPr>
-              <w:instrText xml:space="preserve"> PAGEREF _Toc516617450 \h </w:instrText>
+              <w:instrText xml:space="preserve"> PAGEREF _Toc516636248 \h </w:instrText>
             </w:r>
             <w:r>
               <w:rPr>
@@ -256,7 +256,7 @@
               <w:sz w:val="22"/>
             </w:rPr>
           </w:pPr>
-          <w:hyperlink w:anchor="_Toc516617451" w:history="1">
+          <w:hyperlink w:anchor="_Toc516636249" w:history="1">
             <w:r>
               <w:rPr>
                 <w:rStyle w:val="Hyperlink"/>
@@ -298,7 +298,7 @@
                 <w:noProof/>
                 <w:webHidden/>
               </w:rPr>
-              <w:instrText xml:space="preserve"> PAGEREF _Toc516617451 \h </w:instrText>
+              <w:instrText xml:space="preserve"> PAGEREF _Toc516636249 \h </w:instrText>
             </w:r>
             <w:r>
               <w:rPr>
@@ -342,7 +342,7 @@
               <w:sz w:val="22"/>
             </w:rPr>
           </w:pPr>
-          <w:hyperlink w:anchor="_Toc516617452" w:history="1">
+          <w:hyperlink w:anchor="_Toc516636250" w:history="1">
             <w:r>
               <w:rPr>
                 <w:rStyle w:val="Hyperlink"/>
@@ -384,7 +384,7 @@
                 <w:noProof/>
                 <w:webHidden/>
               </w:rPr>
-              <w:instrText xml:space="preserve"> PAGEREF _Toc516617452 \h </w:instrText>
+              <w:instrText xml:space="preserve"> PAGEREF _Toc516636250 \h </w:instrText>
             </w:r>
             <w:r>
               <w:rPr>
@@ -428,7 +428,7 @@
               <w:sz w:val="22"/>
             </w:rPr>
           </w:pPr>
-          <w:hyperlink w:anchor="_Toc516617453" w:history="1">
+          <w:hyperlink w:anchor="_Toc516636251" w:history="1">
             <w:r>
               <w:rPr>
                 <w:rStyle w:val="Hyperlink"/>
@@ -449,7 +449,7 @@
                 <w:rStyle w:val="Hyperlink"/>
                 <w:noProof/>
               </w:rPr>
-              <w:t>Strategy</w:t>
+              <w:t>Strategy pattern</w:t>
             </w:r>
             <w:r>
               <w:rPr>
@@ -470,7 +470,7 @@
                 <w:noProof/>
                 <w:webHidden/>
               </w:rPr>
-              <w:instrText xml:space="preserve"> PAGEREF _Toc516617453 \h </w:instrText>
+              <w:instrText xml:space="preserve"> PAGEREF _Toc516636251 \h </w:instrText>
             </w:r>
             <w:r>
               <w:rPr>
@@ -514,7 +514,7 @@
               <w:sz w:val="22"/>
             </w:rPr>
           </w:pPr>
-          <w:hyperlink w:anchor="_Toc516617454" w:history="1">
+          <w:hyperlink w:anchor="_Toc516636252" w:history="1">
             <w:r>
               <w:rPr>
                 <w:rStyle w:val="Hyperlink"/>
@@ -535,7 +535,7 @@
                 <w:rStyle w:val="Hyperlink"/>
                 <w:noProof/>
               </w:rPr>
-              <w:t>Factory method</w:t>
+              <w:t>Factory method pattern</w:t>
             </w:r>
             <w:r>
               <w:rPr>
@@ -556,7 +556,7 @@
                 <w:noProof/>
                 <w:webHidden/>
               </w:rPr>
-              <w:instrText xml:space="preserve"> PAGEREF _Toc516617454 \h </w:instrText>
+              <w:instrText xml:space="preserve"> PAGEREF _Toc516636252 \h </w:instrText>
             </w:r>
             <w:r>
               <w:rPr>
@@ -600,7 +600,7 @@
               <w:sz w:val="22"/>
             </w:rPr>
           </w:pPr>
-          <w:hyperlink w:anchor="_Toc516617455" w:history="1">
+          <w:hyperlink w:anchor="_Toc516636253" w:history="1">
             <w:r>
               <w:rPr>
                 <w:rStyle w:val="Hyperlink"/>
@@ -621,7 +621,7 @@
                 <w:rStyle w:val="Hyperlink"/>
                 <w:noProof/>
               </w:rPr>
-              <w:t>Singleton</w:t>
+              <w:t>Singleton pattern</w:t>
             </w:r>
             <w:r>
               <w:rPr>
@@ -642,7 +642,7 @@
                 <w:noProof/>
                 <w:webHidden/>
               </w:rPr>
-              <w:instrText xml:space="preserve"> PAGEREF _Toc516617455 \h </w:instrText>
+              <w:instrText xml:space="preserve"> PAGEREF _Toc516636253 \h </w:instrText>
             </w:r>
             <w:r>
               <w:rPr>
@@ -686,7 +686,7 @@
               <w:sz w:val="22"/>
             </w:rPr>
           </w:pPr>
-          <w:hyperlink w:anchor="_Toc516617456" w:history="1">
+          <w:hyperlink w:anchor="_Toc516636254" w:history="1">
             <w:r>
               <w:rPr>
                 <w:rStyle w:val="Hyperlink"/>
@@ -707,7 +707,7 @@
                 <w:rStyle w:val="Hyperlink"/>
                 <w:noProof/>
               </w:rPr>
-              <w:t>Builder</w:t>
+              <w:t>Builder pattern</w:t>
             </w:r>
             <w:r>
               <w:rPr>
@@ -728,7 +728,7 @@
                 <w:noProof/>
                 <w:webHidden/>
               </w:rPr>
-              <w:instrText xml:space="preserve"> PAGEREF _Toc516617456 \h </w:instrText>
+              <w:instrText xml:space="preserve"> PAGEREF _Toc516636254 \h </w:instrText>
             </w:r>
             <w:r>
               <w:rPr>
@@ -749,6 +749,92 @@
                 <w:webHidden/>
               </w:rPr>
               <w:t>6</w:t>
+            </w:r>
+            <w:r>
+              <w:rPr>
+                <w:noProof/>
+                <w:webHidden/>
+              </w:rPr>
+              <w:fldChar w:fldCharType="end"/>
+            </w:r>
+          </w:hyperlink>
+        </w:p>
+        <w:p>
+          <w:pPr>
+            <w:pStyle w:val="TOC2"/>
+            <w:tabs>
+              <w:tab w:val="left" w:pos="660"/>
+              <w:tab w:val="right" w:leader="dot" w:pos="9350"/>
+            </w:tabs>
+            <w:rPr>
+              <w:rFonts w:eastAsiaTheme="minorEastAsia"/>
+              <w:noProof/>
+              <w:sz w:val="22"/>
+            </w:rPr>
+          </w:pPr>
+          <w:hyperlink w:anchor="_Toc516636255" w:history="1">
+            <w:r>
+              <w:rPr>
+                <w:rStyle w:val="Hyperlink"/>
+                <w:noProof/>
+              </w:rPr>
+              <w:t>e.</w:t>
+            </w:r>
+            <w:r>
+              <w:rPr>
+                <w:rFonts w:eastAsiaTheme="minorEastAsia"/>
+                <w:noProof/>
+                <w:sz w:val="22"/>
+              </w:rPr>
+              <w:tab/>
+            </w:r>
+            <w:r>
+              <w:rPr>
+                <w:rStyle w:val="Hyperlink"/>
+                <w:noProof/>
+              </w:rPr>
+              <w:t>Template pattern</w:t>
+            </w:r>
+            <w:r>
+              <w:rPr>
+                <w:noProof/>
+                <w:webHidden/>
+              </w:rPr>
+              <w:tab/>
+            </w:r>
+            <w:r>
+              <w:rPr>
+                <w:noProof/>
+                <w:webHidden/>
+              </w:rPr>
+              <w:fldChar w:fldCharType="begin"/>
+            </w:r>
+            <w:r>
+              <w:rPr>
+                <w:noProof/>
+                <w:webHidden/>
+              </w:rPr>
+              <w:instrText xml:space="preserve"> PAGEREF _Toc516636255 \h </w:instrText>
+            </w:r>
+            <w:r>
+              <w:rPr>
+                <w:noProof/>
+                <w:webHidden/>
+              </w:rPr>
+            </w:r>
+            <w:r>
+              <w:rPr>
+                <w:noProof/>
+                <w:webHidden/>
+              </w:rPr>
+              <w:fldChar w:fldCharType="separate"/>
+            </w:r>
+            <w:r>
+              <w:rPr>
+                <w:noProof/>
+                <w:webHidden/>
+              </w:rPr>
+              <w:t>8</w:t>
             </w:r>
             <w:r>
               <w:rPr>
@@ -771,7 +857,10 @@
         </w:p>
       </w:sdtContent>
     </w:sdt>
-    <w:p/>
+    <w:p>
+      <w:bookmarkStart w:id="1" w:name="_GoBack"/>
+      <w:bookmarkEnd w:id="1"/>
+    </w:p>
     <w:p>
       <w:r>
         <w:br w:type="page"/>
@@ -785,7 +874,7 @@
           <w:numId w:val="2"/>
         </w:numPr>
       </w:pPr>
-      <w:bookmarkStart w:id="2" w:name="_Toc516617451"/>
+      <w:bookmarkStart w:id="2" w:name="_Toc516636249"/>
       <w:r>
         <w:lastRenderedPageBreak/>
         <w:t>Sơ đồ lớp</w:t>
@@ -1027,7 +1116,7 @@
           <w:numId w:val="2"/>
         </w:numPr>
       </w:pPr>
-      <w:bookmarkStart w:id="3" w:name="_Toc516617452"/>
+      <w:bookmarkStart w:id="3" w:name="_Toc516636250"/>
       <w:r>
         <w:lastRenderedPageBreak/>
         <w:t>Các mẫu sử dụng</w:t>
@@ -1042,9 +1131,12 @@
           <w:numId w:val="2"/>
         </w:numPr>
       </w:pPr>
-      <w:bookmarkStart w:id="4" w:name="_Toc516617453"/>
+      <w:bookmarkStart w:id="4" w:name="_Toc516636251"/>
       <w:r>
         <w:t>Strategy</w:t>
+      </w:r>
+      <w:r>
+        <w:t xml:space="preserve"> pattern</w:t>
       </w:r>
       <w:bookmarkEnd w:id="4"/>
     </w:p>
@@ -1293,9 +1385,12 @@
           <w:numId w:val="2"/>
         </w:numPr>
       </w:pPr>
-      <w:bookmarkStart w:id="5" w:name="_Toc516617454"/>
+      <w:bookmarkStart w:id="5" w:name="_Toc516636252"/>
       <w:r>
         <w:t>Factory method</w:t>
+      </w:r>
+      <w:r>
+        <w:t xml:space="preserve"> pattern</w:t>
       </w:r>
       <w:bookmarkEnd w:id="5"/>
     </w:p>
@@ -1458,9 +1553,12 @@
           <w:numId w:val="2"/>
         </w:numPr>
       </w:pPr>
-      <w:bookmarkStart w:id="6" w:name="_Toc516617455"/>
+      <w:bookmarkStart w:id="6" w:name="_Toc516636253"/>
       <w:r>
         <w:t>Singleton</w:t>
+      </w:r>
+      <w:r>
+        <w:t xml:space="preserve"> pattern</w:t>
       </w:r>
       <w:bookmarkEnd w:id="6"/>
     </w:p>
@@ -1618,9 +1716,12 @@
           <w:numId w:val="2"/>
         </w:numPr>
       </w:pPr>
-      <w:bookmarkStart w:id="7" w:name="_Toc516617456"/>
+      <w:bookmarkStart w:id="7" w:name="_Toc516636254"/>
       <w:r>
         <w:t>Builder</w:t>
+      </w:r>
+      <w:r>
+        <w:t xml:space="preserve"> pattern</w:t>
       </w:r>
       <w:bookmarkEnd w:id="7"/>
     </w:p>
@@ -1820,7 +1921,207 @@
     <w:p>
       <w:pPr>
         <w:pStyle w:val="Heading2"/>
-      </w:pPr>
+        <w:numPr>
+          <w:ilvl w:val="1"/>
+          <w:numId w:val="2"/>
+        </w:numPr>
+      </w:pPr>
+      <w:bookmarkStart w:id="8" w:name="_Toc516636255"/>
+      <w:r>
+        <w:t>Template pattern</w:t>
+      </w:r>
+      <w:bookmarkEnd w:id="8"/>
+    </w:p>
+    <w:p>
+      <w:pPr>
+        <w:pStyle w:val="ListParagraph"/>
+        <w:numPr>
+          <w:ilvl w:val="2"/>
+          <w:numId w:val="2"/>
+        </w:numPr>
+      </w:pPr>
+      <w:r>
+        <w:t>Sơ đồ lớp</w:t>
+      </w:r>
+    </w:p>
+    <w:p>
+      <w:pPr>
+        <w:jc w:val="center"/>
+      </w:pPr>
+      <w:r>
+        <w:rPr>
+          <w:noProof/>
+        </w:rPr>
+        <w:drawing>
+          <wp:inline distT="0" distB="0" distL="0" distR="0" wp14:anchorId="15AEB87E" wp14:editId="1DAE91C9">
+            <wp:extent cx="2646162" cy="1976967"/>
+            <wp:effectExtent l="0" t="0" r="1905" b="4445"/>
+            <wp:docPr id="11" name="Picture 11"/>
+            <wp:cNvGraphicFramePr>
+              <a:graphicFrameLocks xmlns:a="http://schemas.openxmlformats.org/drawingml/2006/main" noChangeAspect="1"/>
+            </wp:cNvGraphicFramePr>
+            <a:graphic xmlns:a="http://schemas.openxmlformats.org/drawingml/2006/main">
+              <a:graphicData uri="http://schemas.openxmlformats.org/drawingml/2006/picture">
+                <pic:pic xmlns:pic="http://schemas.openxmlformats.org/drawingml/2006/picture">
+                  <pic:nvPicPr>
+                    <pic:cNvPr id="1" name=""/>
+                    <pic:cNvPicPr/>
+                  </pic:nvPicPr>
+                  <pic:blipFill>
+                    <a:blip r:embed="rId18"/>
+                    <a:stretch>
+                      <a:fillRect/>
+                    </a:stretch>
+                  </pic:blipFill>
+                  <pic:spPr>
+                    <a:xfrm>
+                      <a:off x="0" y="0"/>
+                      <a:ext cx="2676454" cy="1999598"/>
+                    </a:xfrm>
+                    <a:prstGeom prst="rect">
+                      <a:avLst/>
+                    </a:prstGeom>
+                  </pic:spPr>
+                </pic:pic>
+              </a:graphicData>
+            </a:graphic>
+          </wp:inline>
+        </w:drawing>
+      </w:r>
+    </w:p>
+    <w:p>
+      <w:pPr>
+        <w:pStyle w:val="ListParagraph"/>
+        <w:numPr>
+          <w:ilvl w:val="2"/>
+          <w:numId w:val="2"/>
+        </w:numPr>
+      </w:pPr>
+      <w:r>
+        <w:t>Code</w:t>
+      </w:r>
+    </w:p>
+    <w:p>
+      <w:pPr>
+        <w:jc w:val="center"/>
+      </w:pPr>
+    </w:p>
+    <w:p>
+      <w:pPr>
+        <w:jc w:val="center"/>
+      </w:pPr>
+      <w:r>
+        <w:rPr>
+          <w:noProof/>
+        </w:rPr>
+        <w:lastRenderedPageBreak/>
+        <w:drawing>
+          <wp:inline distT="0" distB="0" distL="0" distR="0" wp14:anchorId="6A469453" wp14:editId="14F216E9">
+            <wp:extent cx="5943600" cy="1405255"/>
+            <wp:effectExtent l="0" t="0" r="0" b="4445"/>
+            <wp:docPr id="9" name="Picture 9"/>
+            <wp:cNvGraphicFramePr>
+              <a:graphicFrameLocks xmlns:a="http://schemas.openxmlformats.org/drawingml/2006/main" noChangeAspect="1"/>
+            </wp:cNvGraphicFramePr>
+            <a:graphic xmlns:a="http://schemas.openxmlformats.org/drawingml/2006/main">
+              <a:graphicData uri="http://schemas.openxmlformats.org/drawingml/2006/picture">
+                <pic:pic xmlns:pic="http://schemas.openxmlformats.org/drawingml/2006/picture">
+                  <pic:nvPicPr>
+                    <pic:cNvPr id="1" name=""/>
+                    <pic:cNvPicPr/>
+                  </pic:nvPicPr>
+                  <pic:blipFill>
+                    <a:blip r:embed="rId19"/>
+                    <a:stretch>
+                      <a:fillRect/>
+                    </a:stretch>
+                  </pic:blipFill>
+                  <pic:spPr>
+                    <a:xfrm>
+                      <a:off x="0" y="0"/>
+                      <a:ext cx="5943600" cy="1405255"/>
+                    </a:xfrm>
+                    <a:prstGeom prst="rect">
+                      <a:avLst/>
+                    </a:prstGeom>
+                  </pic:spPr>
+                </pic:pic>
+              </a:graphicData>
+            </a:graphic>
+          </wp:inline>
+        </w:drawing>
+      </w:r>
+    </w:p>
+    <w:p>
+      <w:pPr>
+        <w:jc w:val="center"/>
+      </w:pPr>
+      <w:r>
+        <w:rPr>
+          <w:noProof/>
+        </w:rPr>
+        <w:drawing>
+          <wp:inline distT="0" distB="0" distL="0" distR="0" wp14:anchorId="1D898CA9" wp14:editId="5F1AC0A7">
+            <wp:extent cx="5943600" cy="1468120"/>
+            <wp:effectExtent l="0" t="0" r="0" b="0"/>
+            <wp:docPr id="13" name="Picture 13"/>
+            <wp:cNvGraphicFramePr>
+              <a:graphicFrameLocks xmlns:a="http://schemas.openxmlformats.org/drawingml/2006/main" noChangeAspect="1"/>
+            </wp:cNvGraphicFramePr>
+            <a:graphic xmlns:a="http://schemas.openxmlformats.org/drawingml/2006/main">
+              <a:graphicData uri="http://schemas.openxmlformats.org/drawingml/2006/picture">
+                <pic:pic xmlns:pic="http://schemas.openxmlformats.org/drawingml/2006/picture">
+                  <pic:nvPicPr>
+                    <pic:cNvPr id="1" name=""/>
+                    <pic:cNvPicPr/>
+                  </pic:nvPicPr>
+                  <pic:blipFill>
+                    <a:blip r:embed="rId20"/>
+                    <a:stretch>
+                      <a:fillRect/>
+                    </a:stretch>
+                  </pic:blipFill>
+                  <pic:spPr>
+                    <a:xfrm>
+                      <a:off x="0" y="0"/>
+                      <a:ext cx="5943600" cy="1468120"/>
+                    </a:xfrm>
+                    <a:prstGeom prst="rect">
+                      <a:avLst/>
+                    </a:prstGeom>
+                  </pic:spPr>
+                </pic:pic>
+              </a:graphicData>
+            </a:graphic>
+          </wp:inline>
+        </w:drawing>
+      </w:r>
+    </w:p>
+    <w:p>
+      <w:pPr>
+        <w:pStyle w:val="ListParagraph"/>
+        <w:ind w:left="2340"/>
+      </w:pPr>
+    </w:p>
+    <w:p>
+      <w:pPr>
+        <w:pStyle w:val="ListParagraph"/>
+        <w:numPr>
+          <w:ilvl w:val="2"/>
+          <w:numId w:val="2"/>
+        </w:numPr>
+      </w:pPr>
+      <w:r>
+        <w:t>Ý nghĩa:</w:t>
+      </w:r>
+    </w:p>
+    <w:p>
+      <w:pPr>
+        <w:ind w:left="1980"/>
+      </w:pPr>
+      <w:r>
+        <w:t>Sau khi thực hiện so sánh với email regex, gán lỗi là “Email invalid”. Tương tự với URLCondition</w:t>
+      </w:r>
     </w:p>
     <w:sectPr>
       <w:pgSz w:w="12240" w:h="15840"/>
@@ -2998,7 +3299,7 @@
 </file>
 
 <file path=customXml/itemProps1.xml><?xml version="1.0" encoding="utf-8"?>
-<ds:datastoreItem xmlns:ds="http://schemas.openxmlformats.org/officeDocument/2006/customXml" ds:itemID="{D3480F8B-BB4E-4C57-8839-FEF40E13822B}">
+<ds:datastoreItem xmlns:ds="http://schemas.openxmlformats.org/officeDocument/2006/customXml" ds:itemID="{0E0C94DF-E470-4F45-9B91-099AB95C95B6}">
   <ds:schemaRefs>
     <ds:schemaRef ds:uri="http://schemas.openxmlformats.org/officeDocument/2006/bibliography"/>
   </ds:schemaRefs>

</xml_diff>